<commit_message>
Revise down dev guide version number. Update to v2.3.
</commit_message>
<xml_diff>
--- a/documentation/Project/dev_guide.docx
+++ b/documentation/Project/dev_guide.docx
@@ -540,7 +540,7 @@
                                     <w:i/>
                                     <w:color w:val="FFFFFF" w:themeColor="background1"/>
                                   </w:rPr>
-                                  <w:t>V3.2</w:t>
+                                  <w:t>V2.3</w:t>
                                 </w:r>
                               </w:p>
                             </w:sdtContent>
@@ -597,7 +597,7 @@
                               <w:i/>
                               <w:color w:val="FFFFFF" w:themeColor="background1"/>
                             </w:rPr>
-                            <w:t>V3.2</w:t>
+                            <w:t>V2.3</w:t>
                           </w:r>
                         </w:p>
                       </w:sdtContent>
@@ -957,7 +957,10 @@
               <w:cnfStyle w:val="000000000000" w:firstRow="0" w:lastRow="0" w:firstColumn="0" w:lastColumn="0" w:oddVBand="0" w:evenVBand="0" w:oddHBand="0" w:evenHBand="0" w:firstRowFirstColumn="0" w:firstRowLastColumn="0" w:lastRowFirstColumn="0" w:lastRowLastColumn="0"/>
             </w:pPr>
             <w:r>
-              <w:t xml:space="preserve">Added </w:t>
+              <w:t>Completed</w:t>
+            </w:r>
+            <w:r>
+              <w:t xml:space="preserve"> </w:t>
             </w:r>
             <w:proofErr w:type="spellStart"/>
             <w:r>
@@ -966,6 +969,19 @@
             <w:proofErr w:type="spellEnd"/>
             <w:r>
               <w:t>, CakePHP sections</w:t>
+            </w:r>
+          </w:p>
+          <w:p>
+            <w:pPr>
+              <w:pStyle w:val="ListParagraph"/>
+              <w:numPr>
+                <w:ilvl w:val="0"/>
+                <w:numId w:val="2"/>
+              </w:numPr>
+              <w:cnfStyle w:val="000000000000" w:firstRow="0" w:lastRow="0" w:firstColumn="0" w:lastColumn="0" w:oddVBand="0" w:evenVBand="0" w:oddHBand="0" w:evenHBand="0" w:firstRowFirstColumn="0" w:firstRowLastColumn="0" w:lastRowFirstColumn="0" w:lastRowLastColumn="0"/>
+            </w:pPr>
+            <w:r>
+              <w:t>Added Model section</w:t>
             </w:r>
           </w:p>
         </w:tc>
@@ -998,7 +1014,10 @@
               <w:jc w:val="center"/>
             </w:pPr>
             <w:r>
-              <w:t>3.0</w:t>
+              <w:t>2</w:t>
+            </w:r>
+            <w:r>
+              <w:t>.1</w:t>
             </w:r>
           </w:p>
         </w:tc>
@@ -1016,8 +1035,61 @@
               <w:cnfStyle w:val="000000100000" w:firstRow="0" w:lastRow="0" w:firstColumn="0" w:lastColumn="0" w:oddVBand="0" w:evenVBand="0" w:oddHBand="1" w:evenHBand="0" w:firstRowFirstColumn="0" w:firstRowLastColumn="0" w:lastRowFirstColumn="0" w:lastRowLastColumn="0"/>
             </w:pPr>
             <w:r>
-              <w:t>Added Model section</w:t>
-            </w:r>
+              <w:t xml:space="preserve">Completed </w:t>
+            </w:r>
+            <w:r>
+              <w:t>Controller overview</w:t>
+            </w:r>
+            <w:r>
+              <w:t xml:space="preserve"> </w:t>
+            </w:r>
+          </w:p>
+          <w:p>
+            <w:pPr>
+              <w:pStyle w:val="ListParagraph"/>
+              <w:numPr>
+                <w:ilvl w:val="0"/>
+                <w:numId w:val="2"/>
+              </w:numPr>
+              <w:cnfStyle w:val="000000100000" w:firstRow="0" w:lastRow="0" w:firstColumn="0" w:lastColumn="0" w:oddVBand="0" w:evenVBand="0" w:oddHBand="1" w:evenHBand="0" w:firstRowFirstColumn="0" w:firstRowLastColumn="0" w:lastRowFirstColumn="0" w:lastRowLastColumn="0"/>
+            </w:pPr>
+            <w:r>
+              <w:t xml:space="preserve">Added </w:t>
+            </w:r>
+            <w:proofErr w:type="spellStart"/>
+            <w:r>
+              <w:t>AppController</w:t>
+            </w:r>
+            <w:proofErr w:type="spellEnd"/>
+            <w:r>
+              <w:t xml:space="preserve">, </w:t>
+            </w:r>
+            <w:proofErr w:type="spellStart"/>
+            <w:r>
+              <w:t>PagesController</w:t>
+            </w:r>
+            <w:proofErr w:type="spellEnd"/>
+            <w:r>
+              <w:t xml:space="preserve">, </w:t>
+            </w:r>
+            <w:proofErr w:type="spellStart"/>
+            <w:r>
+              <w:t>AdminPanelController</w:t>
+            </w:r>
+            <w:proofErr w:type="spellEnd"/>
+            <w:r>
+              <w:t xml:space="preserve">, CaseEditsController, </w:t>
+            </w:r>
+            <w:proofErr w:type="spellStart"/>
+            <w:r>
+              <w:t>UsersController</w:t>
+            </w:r>
+            <w:proofErr w:type="spellEnd"/>
+            <w:r>
+              <w:t xml:space="preserve"> sections</w:t>
+            </w:r>
+            <w:bookmarkStart w:id="31" w:name="_GoBack"/>
+            <w:bookmarkEnd w:id="31"/>
           </w:p>
         </w:tc>
         <w:tc>
@@ -1046,7 +1118,10 @@
               <w:jc w:val="center"/>
             </w:pPr>
             <w:r>
-              <w:t>3.1</w:t>
+              <w:t>2</w:t>
+            </w:r>
+            <w:r>
+              <w:t>.2</w:t>
             </w:r>
           </w:p>
         </w:tc>
@@ -1064,23 +1139,7 @@
               <w:cnfStyle w:val="000000000000" w:firstRow="0" w:lastRow="0" w:firstColumn="0" w:lastColumn="0" w:oddVBand="0" w:evenVBand="0" w:oddHBand="0" w:evenHBand="0" w:firstRowFirstColumn="0" w:firstRowLastColumn="0" w:lastRowFirstColumn="0" w:lastRowLastColumn="0"/>
             </w:pPr>
             <w:r>
-              <w:t xml:space="preserve">Added Controller overview, </w:t>
-            </w:r>
-            <w:proofErr w:type="spellStart"/>
-            <w:r>
-              <w:t>AppController</w:t>
-            </w:r>
-            <w:proofErr w:type="spellEnd"/>
-            <w:r>
-              <w:t xml:space="preserve"> and </w:t>
-            </w:r>
-            <w:proofErr w:type="spellStart"/>
-            <w:r>
-              <w:t>PagesController</w:t>
-            </w:r>
-            <w:proofErr w:type="spellEnd"/>
-            <w:r>
-              <w:t xml:space="preserve"> sections</w:t>
+              <w:t>Added MySQL section content</w:t>
             </w:r>
           </w:p>
         </w:tc>
@@ -1113,7 +1172,10 @@
               <w:jc w:val="center"/>
             </w:pPr>
             <w:r>
-              <w:t>3.2</w:t>
+              <w:t>2</w:t>
+            </w:r>
+            <w:r>
+              <w:t>.3</w:t>
             </w:r>
           </w:p>
         </w:tc>
@@ -1131,7 +1193,20 @@
               <w:cnfStyle w:val="000000100000" w:firstRow="0" w:lastRow="0" w:firstColumn="0" w:lastColumn="0" w:oddVBand="0" w:evenVBand="0" w:oddHBand="1" w:evenHBand="0" w:firstRowFirstColumn="0" w:firstRowLastColumn="0" w:lastRowFirstColumn="0" w:lastRowLastColumn="0"/>
             </w:pPr>
             <w:r>
-              <w:t>Added MySQL section content</w:t>
+              <w:t>Revised Introduction section</w:t>
+            </w:r>
+          </w:p>
+          <w:p>
+            <w:pPr>
+              <w:pStyle w:val="ListParagraph"/>
+              <w:numPr>
+                <w:ilvl w:val="0"/>
+                <w:numId w:val="2"/>
+              </w:numPr>
+              <w:cnfStyle w:val="000000100000" w:firstRow="0" w:lastRow="0" w:firstColumn="0" w:lastColumn="0" w:oddVBand="0" w:evenVBand="0" w:oddHBand="1" w:evenHBand="0" w:firstRowFirstColumn="0" w:firstRowLastColumn="0" w:lastRowFirstColumn="0" w:lastRowLastColumn="0"/>
+            </w:pPr>
+            <w:r>
+              <w:t>Revised System Overview section</w:t>
             </w:r>
           </w:p>
         </w:tc>
@@ -1159,14 +1234,14 @@
           <w:rFonts w:ascii="Times New Roman" w:hAnsi="Times New Roman" w:cs="Times New Roman"/>
         </w:rPr>
       </w:pPr>
-      <w:bookmarkStart w:id="31" w:name="_Toc418438768"/>
+      <w:bookmarkStart w:id="32" w:name="_Toc418438768"/>
       <w:r>
         <w:rPr>
           <w:rFonts w:ascii="Times New Roman" w:hAnsi="Times New Roman" w:cs="Times New Roman"/>
         </w:rPr>
         <w:t>Revision Sign-Off</w:t>
       </w:r>
-      <w:bookmarkEnd w:id="31"/>
+      <w:bookmarkEnd w:id="32"/>
     </w:p>
     <w:p/>
     <w:p>
@@ -1583,10 +1658,10 @@
         </w:rPr>
         <w:br w:type="page"/>
       </w:r>
-      <w:bookmarkStart w:id="32" w:name="_Toc402098597"/>
-      <w:bookmarkStart w:id="33" w:name="_Toc402099284"/>
-      <w:bookmarkStart w:id="34" w:name="_Toc402860029"/>
-      <w:bookmarkStart w:id="35" w:name="_Toc418438769"/>
+      <w:bookmarkStart w:id="33" w:name="_Toc402098597"/>
+      <w:bookmarkStart w:id="34" w:name="_Toc402099284"/>
+      <w:bookmarkStart w:id="35" w:name="_Toc402860029"/>
+      <w:bookmarkStart w:id="36" w:name="_Toc418438769"/>
       <w:r>
         <w:rPr>
           <w:rFonts w:ascii="Times New Roman" w:hAnsi="Times New Roman" w:cs="Times New Roman"/>
@@ -1594,10 +1669,10 @@
         <w:lastRenderedPageBreak/>
         <w:t>Table of Contents</w:t>
       </w:r>
-      <w:bookmarkEnd w:id="32"/>
       <w:bookmarkEnd w:id="33"/>
       <w:bookmarkEnd w:id="34"/>
       <w:bookmarkEnd w:id="35"/>
+      <w:bookmarkEnd w:id="36"/>
       <w:r>
         <w:rPr>
           <w:rFonts w:ascii="Times New Roman" w:hAnsi="Times New Roman" w:cs="Times New Roman"/>
@@ -1828,15 +1903,7 @@
           <w:rPr>
             <w:rStyle w:val="Hyperlink"/>
           </w:rPr>
-          <w:t>I</w:t>
-        </w:r>
-        <w:bookmarkStart w:id="36" w:name="_GoBack"/>
-        <w:bookmarkEnd w:id="36"/>
-        <w:r>
-          <w:rPr>
-            <w:rStyle w:val="Hyperlink"/>
-          </w:rPr>
-          <w:t>ntroduction</w:t>
+          <w:t>Introduction</w:t>
         </w:r>
         <w:r>
           <w:rPr>
@@ -5646,6 +5713,15 @@
           <w:fldChar w:fldCharType="end"/>
         </w:r>
       </w:hyperlink>
+    </w:p>
+    <w:p>
+      <w:pPr>
+        <w:pStyle w:val="TOC3"/>
+        <w:rPr>
+          <w:rStyle w:val="Hyperlink"/>
+          <w:noProof/>
+        </w:rPr>
+      </w:pPr>
     </w:p>
     <w:p>
       <w:pPr>
@@ -6668,13 +6744,13 @@
         <w:rPr>
           <w:szCs w:val="24"/>
         </w:rPr>
-        <w:t>The purpose of this document is to provide developers with the appropriate information so that they can modify the Judge Frog source code to meet their needs and requirements. Each major component of the application will be broken down and outlined</w:t>
+        <w:t xml:space="preserve">The purpose of this document is to provide </w:t>
       </w:r>
       <w:r>
         <w:rPr>
           <w:szCs w:val="24"/>
         </w:rPr>
-        <w:t>.</w:t>
+        <w:t>you with the tools necessary to assume and continue development of the Human Trafficking Data (HTD) project. This document contains a detailed breakdown of the structure and interactions of our project. For more specific information on code, please check the source code itself for comments.</w:t>
       </w:r>
     </w:p>
     <w:p>
@@ -6740,47 +6816,49 @@
           <w:b/>
           <w:szCs w:val="24"/>
         </w:rPr>
-        <w:t xml:space="preserve">Section 2 – System </w:t>
-      </w:r>
-      <w:r>
-        <w:rPr>
-          <w:b/>
+        <w:t xml:space="preserve">Section 2: System Overview – </w:t>
+      </w:r>
+      <w:r>
+        <w:rPr>
           <w:szCs w:val="24"/>
         </w:rPr>
-        <w:t>Overview</w:t>
-      </w:r>
-      <w:r>
-        <w:rPr>
-          <w:b/>
+        <w:t>This section describes a brief overview of all system components.</w:t>
+      </w:r>
+    </w:p>
+    <w:p>
+      <w:pPr>
+        <w:rPr>
           <w:szCs w:val="24"/>
         </w:rPr>
-        <w:t xml:space="preserve">: </w:t>
-      </w:r>
-      <w:r>
-        <w:rPr>
+      </w:pPr>
+      <w:r>
+        <w:rPr>
+          <w:b/>
           <w:szCs w:val="24"/>
         </w:rPr>
-        <w:t>Covers the main components of the system.</w:t>
-      </w:r>
-    </w:p>
-    <w:p>
-      <w:pPr>
-        <w:rPr>
+        <w:t xml:space="preserve">Section 3: </w:t>
+      </w:r>
+      <w:proofErr w:type="spellStart"/>
+      <w:r>
+        <w:rPr>
+          <w:b/>
           <w:szCs w:val="24"/>
         </w:rPr>
-      </w:pPr>
+        <w:t>Arvixe</w:t>
+      </w:r>
+      <w:proofErr w:type="spellEnd"/>
       <w:r>
         <w:rPr>
           <w:b/>
           <w:szCs w:val="24"/>
         </w:rPr>
-        <w:t>Section 3 – Development Getting Started:</w:t>
+        <w:t xml:space="preserve"> – </w:t>
       </w:r>
       <w:r>
         <w:rPr>
           <w:szCs w:val="24"/>
         </w:rPr>
-        <w:t xml:space="preserve"> Covers an introduction to programming of the CakePHP web application. </w:t>
+        <w:t>This section contains detailed information about the hosting setup for Human Trafficking Data.</w:t>
       </w:r>
     </w:p>
     <w:p>
@@ -6794,7 +6872,94 @@
           <w:b/>
           <w:szCs w:val="24"/>
         </w:rPr>
-        <w:t>Section 4 - Glossary of Terms:</w:t>
+        <w:t>Section 4: MySQL Database</w:t>
+      </w:r>
+      <w:r>
+        <w:rPr>
+          <w:szCs w:val="24"/>
+        </w:rPr>
+        <w:t xml:space="preserve"> – This section contains a detailed description of the database schema and configuration.</w:t>
+      </w:r>
+    </w:p>
+    <w:p>
+      <w:pPr>
+        <w:rPr>
+          <w:szCs w:val="24"/>
+        </w:rPr>
+      </w:pPr>
+      <w:r>
+        <w:rPr>
+          <w:b/>
+          <w:szCs w:val="24"/>
+        </w:rPr>
+        <w:t>Section 5: CakePHP</w:t>
+      </w:r>
+      <w:r>
+        <w:rPr>
+          <w:szCs w:val="24"/>
+        </w:rPr>
+        <w:t xml:space="preserve"> – This section contains a detailed description of the PHP framework used for the project.</w:t>
+      </w:r>
+    </w:p>
+    <w:p>
+      <w:pPr>
+        <w:rPr>
+          <w:szCs w:val="24"/>
+        </w:rPr>
+      </w:pPr>
+      <w:r>
+        <w:rPr>
+          <w:b/>
+          <w:szCs w:val="24"/>
+        </w:rPr>
+        <w:t>Section 6: Models</w:t>
+      </w:r>
+      <w:r>
+        <w:rPr>
+          <w:szCs w:val="24"/>
+        </w:rPr>
+        <w:t xml:space="preserve"> – This section contains information about the data models used in the HTD application.</w:t>
+      </w:r>
+    </w:p>
+    <w:p>
+      <w:pPr>
+        <w:rPr>
+          <w:szCs w:val="24"/>
+        </w:rPr>
+      </w:pPr>
+      <w:r>
+        <w:rPr>
+          <w:b/>
+          <w:szCs w:val="24"/>
+        </w:rPr>
+        <w:t>Section 7: Controllers</w:t>
+      </w:r>
+      <w:r>
+        <w:rPr>
+          <w:szCs w:val="24"/>
+        </w:rPr>
+        <w:t xml:space="preserve"> – This section contains a detailed breakdown of all controllers in the HTD project, their functions, interactions, and views.</w:t>
+      </w:r>
+    </w:p>
+    <w:p>
+      <w:pPr>
+        <w:rPr>
+          <w:szCs w:val="24"/>
+        </w:rPr>
+      </w:pPr>
+      <w:r>
+        <w:rPr>
+          <w:b/>
+          <w:szCs w:val="24"/>
+        </w:rPr>
+        <w:t>Section 8</w:t>
+      </w:r>
+      <w:r>
+        <w:rPr>
+          <w:b/>
+          <w:szCs w:val="24"/>
+        </w:rPr>
+        <w:t xml:space="preserve"> - Glossary of Terms:</w:t>
       </w:r>
       <w:r>
         <w:rPr>
@@ -6890,7 +7055,25 @@
         <w:rPr>
           <w:szCs w:val="24"/>
         </w:rPr>
-        <w:t xml:space="preserve">the CakePHP web application, MySQL database, and a web host.  </w:t>
+        <w:t xml:space="preserve">a </w:t>
+      </w:r>
+      <w:r>
+        <w:rPr>
+          <w:szCs w:val="24"/>
+        </w:rPr>
+        <w:t xml:space="preserve">CakePHP web application, </w:t>
+      </w:r>
+      <w:r>
+        <w:rPr>
+          <w:szCs w:val="24"/>
+        </w:rPr>
+        <w:t xml:space="preserve">a </w:t>
+      </w:r>
+      <w:r>
+        <w:rPr>
+          <w:szCs w:val="24"/>
+        </w:rPr>
+        <w:t xml:space="preserve">MySQL database, and a web host.  </w:t>
       </w:r>
     </w:p>
     <w:p>
@@ -6946,108 +7129,124 @@
           <w:bCs/>
           <w:szCs w:val="24"/>
         </w:rPr>
-        <w:t xml:space="preserve">The CakePHP web application is used as a framework for a foundation for the web application. It allows for a MVC structured model of the developed web application. </w:t>
-      </w:r>
-    </w:p>
-    <w:p>
-      <w:pPr>
-        <w:pStyle w:val="Heading3"/>
-        <w:rPr>
-          <w:rFonts w:cs="Times New Roman"/>
-        </w:rPr>
-      </w:pPr>
-      <w:bookmarkStart w:id="43" w:name="_Toc418438775"/>
-      <w:r>
-        <w:rPr>
-          <w:rFonts w:cs="Times New Roman"/>
-        </w:rPr>
-        <w:t xml:space="preserve">2.1.2 </w:t>
-      </w:r>
-      <w:r>
-        <w:rPr>
-          <w:rFonts w:cs="Times New Roman"/>
-        </w:rPr>
-        <w:t>MySQL Database</w:t>
-      </w:r>
-      <w:bookmarkEnd w:id="43"/>
-    </w:p>
-    <w:p>
-      <w:pPr>
+        <w:t xml:space="preserve">The </w:t>
+      </w:r>
+      <w:r>
         <w:rPr>
           <w:rFonts w:eastAsiaTheme="majorEastAsia"/>
           <w:bCs/>
           <w:szCs w:val="24"/>
         </w:rPr>
-      </w:pPr>
-      <w:r>
+        <w:t>web application is written primarily in PHP, using a framework called CakePHP. This framework provides excellent functionality when interacting with a MySQL database.</w:t>
+      </w:r>
+    </w:p>
+    <w:p>
+      <w:pPr>
+        <w:pStyle w:val="Heading3"/>
+        <w:rPr>
+          <w:rFonts w:cs="Times New Roman"/>
+        </w:rPr>
+      </w:pPr>
+      <w:bookmarkStart w:id="43" w:name="_Toc418438775"/>
+      <w:r>
+        <w:rPr>
+          <w:rFonts w:cs="Times New Roman"/>
+        </w:rPr>
+        <w:t xml:space="preserve">2.1.2 </w:t>
+      </w:r>
+      <w:r>
+        <w:rPr>
+          <w:rFonts w:cs="Times New Roman"/>
+        </w:rPr>
+        <w:t>MySQL Database</w:t>
+      </w:r>
+      <w:bookmarkEnd w:id="43"/>
+    </w:p>
+    <w:p>
+      <w:pPr>
         <w:rPr>
           <w:rFonts w:eastAsiaTheme="majorEastAsia"/>
           <w:bCs/>
           <w:szCs w:val="24"/>
         </w:rPr>
-        <w:t xml:space="preserve">The MySQL database contains all the case information and user login information. The database is stored on the web host’s server. </w:t>
-      </w:r>
-    </w:p>
-    <w:p>
-      <w:pPr>
-        <w:pStyle w:val="Heading3"/>
-        <w:rPr>
-          <w:rFonts w:cs="Times New Roman"/>
-        </w:rPr>
-      </w:pPr>
-      <w:bookmarkStart w:id="44" w:name="_Toc418438776"/>
-      <w:r>
-        <w:rPr>
-          <w:rFonts w:cs="Times New Roman"/>
-        </w:rPr>
-        <w:t>2.1.3 Web Host</w:t>
-      </w:r>
-      <w:bookmarkEnd w:id="44"/>
-    </w:p>
-    <w:p>
+      </w:pPr>
       <w:r>
         <w:rPr>
           <w:rFonts w:eastAsiaTheme="majorEastAsia"/>
           <w:bCs/>
           <w:szCs w:val="24"/>
         </w:rPr>
-        <w:t xml:space="preserve">The web host the project relies on is </w:t>
-      </w:r>
-      <w:proofErr w:type="spellStart"/>
+        <w:t xml:space="preserve">The MySQL database contains all the case information and user login information. The database is stored on the web host’s server. </w:t>
+      </w:r>
+    </w:p>
+    <w:p>
+      <w:pPr>
+        <w:pStyle w:val="Heading3"/>
+        <w:rPr>
+          <w:rFonts w:cs="Times New Roman"/>
+        </w:rPr>
+      </w:pPr>
+      <w:bookmarkStart w:id="44" w:name="_Toc418438776"/>
+      <w:r>
+        <w:rPr>
+          <w:rFonts w:cs="Times New Roman"/>
+        </w:rPr>
+        <w:t>2.1.3 Web Host</w:t>
+      </w:r>
+      <w:bookmarkEnd w:id="44"/>
+    </w:p>
+    <w:p>
       <w:r>
         <w:rPr>
           <w:rFonts w:eastAsiaTheme="majorEastAsia"/>
           <w:bCs/>
           <w:szCs w:val="24"/>
         </w:rPr>
-        <w:t>Arvixe</w:t>
-      </w:r>
-      <w:proofErr w:type="spellEnd"/>
+        <w:t xml:space="preserve">The web host the project relies on is </w:t>
+      </w:r>
+      <w:proofErr w:type="spellStart"/>
       <w:r>
         <w:rPr>
           <w:rFonts w:eastAsiaTheme="majorEastAsia"/>
           <w:bCs/>
           <w:szCs w:val="24"/>
         </w:rPr>
-        <w:t xml:space="preserve">. Three domains are purchased from </w:t>
-      </w:r>
-      <w:proofErr w:type="spellStart"/>
+        <w:t>Arvixe</w:t>
+      </w:r>
+      <w:proofErr w:type="spellEnd"/>
       <w:r>
         <w:rPr>
           <w:rFonts w:eastAsiaTheme="majorEastAsia"/>
           <w:bCs/>
           <w:szCs w:val="24"/>
         </w:rPr>
-        <w:t>Arvixe</w:t>
-      </w:r>
-      <w:proofErr w:type="spellEnd"/>
+        <w:t xml:space="preserve">. Three domains are purchased from </w:t>
+      </w:r>
+      <w:proofErr w:type="spellStart"/>
       <w:r>
         <w:rPr>
           <w:rFonts w:eastAsiaTheme="majorEastAsia"/>
           <w:bCs/>
           <w:szCs w:val="24"/>
         </w:rPr>
-        <w:t xml:space="preserve"> including; humantraffickingdata.org, humantraffickingdata.com, humantraffickingdata.net. The web application and database are stored on a Linux class server.   </w:t>
+        <w:t>Arvixe</w:t>
+      </w:r>
+      <w:proofErr w:type="spellEnd"/>
+      <w:r>
+        <w:rPr>
+          <w:rFonts w:eastAsiaTheme="majorEastAsia"/>
+          <w:bCs/>
+          <w:szCs w:val="24"/>
+        </w:rPr>
+        <w:t xml:space="preserve"> including; humantraffickingdata.org, humantraffickingdata.com, humantraffickingdata.net. The web application and</w:t>
+      </w:r>
+      <w:r>
+        <w:rPr>
+          <w:rFonts w:eastAsiaTheme="majorEastAsia"/>
+          <w:bCs/>
+          <w:szCs w:val="24"/>
+        </w:rPr>
+        <w:t xml:space="preserve"> database are stored on a Linux server using Apache for the web server.</w:t>
       </w:r>
     </w:p>
     <w:p/>
@@ -7116,13 +7315,57 @@
         </w:r>
       </w:hyperlink>
       <w:r>
-        <w:t xml:space="preserve">) to provide an Apache server for the project. Please see Dr. Bouche for the credentials necessary to access </w:t>
+        <w:t>) to provide an Apache server for the project. Please see Dr. Bouche for the credent</w:t>
+      </w:r>
+      <w:r>
+        <w:t xml:space="preserve">ials necessary to access </w:t>
       </w:r>
       <w:proofErr w:type="spellStart"/>
       <w:r>
         <w:t>Arvixe</w:t>
       </w:r>
       <w:proofErr w:type="spellEnd"/>
+      <w:r>
+        <w:t xml:space="preserve">. Three domains are registered with </w:t>
+      </w:r>
+      <w:proofErr w:type="spellStart"/>
+      <w:r>
+        <w:t>Arvixe</w:t>
+      </w:r>
+      <w:proofErr w:type="spellEnd"/>
+      <w:r>
+        <w:t xml:space="preserve">: </w:t>
+      </w:r>
+      <w:hyperlink r:id="rId18" w:history="1">
+        <w:r>
+          <w:rPr>
+            <w:rStyle w:val="Hyperlink"/>
+          </w:rPr>
+          <w:t>www.humantraffickingdata.org</w:t>
+        </w:r>
+      </w:hyperlink>
+      <w:r>
+        <w:t xml:space="preserve">, </w:t>
+      </w:r>
+      <w:hyperlink r:id="rId19" w:history="1">
+        <w:r>
+          <w:rPr>
+            <w:rStyle w:val="Hyperlink"/>
+          </w:rPr>
+          <w:t>www.humantraffickingdata.com</w:t>
+        </w:r>
+      </w:hyperlink>
+      <w:r>
+        <w:t xml:space="preserve">, and </w:t>
+      </w:r>
+      <w:hyperlink r:id="rId20" w:history="1">
+        <w:r>
+          <w:rPr>
+            <w:rStyle w:val="Hyperlink"/>
+          </w:rPr>
+          <w:t>www.humantraffickingdata.net</w:t>
+        </w:r>
+      </w:hyperlink>
       <w:r>
         <w:t>.</w:t>
       </w:r>
@@ -7185,7 +7428,7 @@
       <w:r>
         <w:t xml:space="preserve">The Human Trafficking Data website is hosted on an Apache server named Oyster. To access the server, the URL is </w:t>
       </w:r>
-      <w:hyperlink r:id="rId18" w:history="1">
+      <w:hyperlink r:id="rId21" w:history="1">
         <w:r>
           <w:rPr>
             <w:rStyle w:val="Hyperlink"/>
@@ -7627,7 +7870,7 @@
       <w:r>
         <w:t xml:space="preserve"> on your machine, please follow the instructions listed at </w:t>
       </w:r>
-      <w:hyperlink r:id="rId19" w:history="1">
+      <w:hyperlink r:id="rId22" w:history="1">
         <w:r>
           <w:rPr>
             <w:rStyle w:val="Hyperlink"/>
@@ -7693,7 +7936,7 @@
       <w:r>
         <w:t xml:space="preserve"> performs please visit their documentation at the following URL: </w:t>
       </w:r>
-      <w:hyperlink r:id="rId20" w:history="1">
+      <w:hyperlink r:id="rId23" w:history="1">
         <w:r>
           <w:rPr>
             <w:rStyle w:val="Hyperlink"/>
@@ -8530,7 +8773,7 @@
       <w:r>
         <w:t xml:space="preserve"> (</w:t>
       </w:r>
-      <w:hyperlink r:id="rId21" w:history="1">
+      <w:hyperlink r:id="rId24" w:history="1">
         <w:r>
           <w:rPr>
             <w:rStyle w:val="Hyperlink"/>
@@ -9197,7 +9440,7 @@
       <w:r>
         <w:t xml:space="preserve"> table represents a value for one of the recognized statutes within our application. These statutes are: 1961 – 1968, 1028, 1351, 1425, 1512, 1546, 1581 – 1588, 1589, 1590, 1591, 1592, 2252, 2260, 2421 – 2424, 1324, and 1328. They are also listed in more detail on our website: </w:t>
       </w:r>
-      <w:hyperlink r:id="rId22" w:history="1">
+      <w:hyperlink r:id="rId25" w:history="1">
         <w:r>
           <w:rPr>
             <w:rStyle w:val="Hyperlink"/>
@@ -12636,7 +12879,7 @@
       <w:r>
         <w:t>HTD is written in primarily PHP, using a framework called CakePHP (</w:t>
       </w:r>
-      <w:hyperlink r:id="rId23" w:history="1">
+      <w:hyperlink r:id="rId26" w:history="1">
         <w:r>
           <w:rPr>
             <w:rStyle w:val="Hyperlink"/>
@@ -12647,7 +12890,7 @@
       <w:r>
         <w:t xml:space="preserve">). The CakePHP version used in developing HTD was 2.6.1, due to limitations at the time. CakePHP is a Model-View-Controller (MVC) based framework. Documentation for CakePHP is available in the form of the CakePHP </w:t>
       </w:r>
-      <w:hyperlink r:id="rId24" w:history="1">
+      <w:hyperlink r:id="rId27" w:history="1">
         <w:r>
           <w:rPr>
             <w:rStyle w:val="Hyperlink"/>
@@ -12673,7 +12916,7 @@
       <w:r>
         <w:t xml:space="preserve">Configuring CakePHP is relatively straight-forward. To download a clean version of CakePHP, go to the GitHub repository of CakePHP, available at </w:t>
       </w:r>
-      <w:hyperlink r:id="rId25" w:history="1">
+      <w:hyperlink r:id="rId28" w:history="1">
         <w:r>
           <w:rPr>
             <w:rStyle w:val="Hyperlink"/>
@@ -12692,7 +12935,7 @@
       <w:r>
         <w:t xml:space="preserve">. To see more detailed setup and configuration instructions, see the </w:t>
       </w:r>
-      <w:hyperlink r:id="rId26" w:history="1">
+      <w:hyperlink r:id="rId29" w:history="1">
         <w:r>
           <w:rPr>
             <w:rStyle w:val="Hyperlink"/>
@@ -12816,7 +13059,7 @@
         </w:rPr>
         <w:t xml:space="preserve">CakePHP Cookbook: </w:t>
       </w:r>
-      <w:hyperlink r:id="rId27" w:history="1">
+      <w:hyperlink r:id="rId30" w:history="1">
         <w:r>
           <w:rPr>
             <w:rStyle w:val="Hyperlink"/>
@@ -12853,7 +13096,7 @@
       <w:r>
         <w:t xml:space="preserve"> </w:t>
       </w:r>
-      <w:hyperlink r:id="rId28" w:history="1">
+      <w:hyperlink r:id="rId31" w:history="1">
         <w:r>
           <w:rPr>
             <w:rStyle w:val="Hyperlink"/>
@@ -12885,7 +13128,7 @@
       <w:r>
         <w:t xml:space="preserve"> </w:t>
       </w:r>
-      <w:hyperlink r:id="rId29" w:history="1">
+      <w:hyperlink r:id="rId32" w:history="1">
         <w:r>
           <w:rPr>
             <w:rStyle w:val="Hyperlink"/>
@@ -12910,7 +13153,7 @@
       <w:r>
         <w:t xml:space="preserve"> </w:t>
       </w:r>
-      <w:hyperlink r:id="rId30" w:history="1">
+      <w:hyperlink r:id="rId33" w:history="1">
         <w:r>
           <w:rPr>
             <w:rStyle w:val="Hyperlink"/>
@@ -12935,7 +13178,7 @@
       <w:r>
         <w:t xml:space="preserve"> </w:t>
       </w:r>
-      <w:hyperlink r:id="rId31" w:history="1">
+      <w:hyperlink r:id="rId34" w:history="1">
         <w:r>
           <w:rPr>
             <w:rStyle w:val="Hyperlink"/>
@@ -12960,7 +13203,7 @@
       <w:r>
         <w:t xml:space="preserve"> </w:t>
       </w:r>
-      <w:hyperlink r:id="rId32" w:history="1">
+      <w:hyperlink r:id="rId35" w:history="1">
         <w:r>
           <w:rPr>
             <w:rStyle w:val="Hyperlink"/>
@@ -12982,7 +13225,7 @@
       <w:r>
         <w:t xml:space="preserve"> </w:t>
       </w:r>
-      <w:hyperlink r:id="rId33" w:history="1">
+      <w:hyperlink r:id="rId36" w:history="1">
         <w:r>
           <w:rPr>
             <w:rStyle w:val="Hyperlink"/>
@@ -13004,7 +13247,7 @@
       <w:r>
         <w:t xml:space="preserve"> </w:t>
       </w:r>
-      <w:hyperlink r:id="rId34" w:history="1">
+      <w:hyperlink r:id="rId37" w:history="1">
         <w:r>
           <w:rPr>
             <w:rStyle w:val="Hyperlink"/>
@@ -13050,7 +13293,7 @@
       <w:r>
         <w:t xml:space="preserve">CakePHP </w:t>
       </w:r>
-      <w:hyperlink r:id="rId35" w:history="1">
+      <w:hyperlink r:id="rId38" w:history="1">
         <w:r>
           <w:rPr>
             <w:rStyle w:val="Hyperlink"/>
@@ -13129,7 +13372,7 @@
       <w:r>
         <w:t xml:space="preserve"> </w:t>
       </w:r>
-      <w:hyperlink r:id="rId36" w:history="1">
+      <w:hyperlink r:id="rId39" w:history="1">
         <w:r>
           <w:rPr>
             <w:rStyle w:val="Hyperlink"/>
@@ -13157,7 +13400,7 @@
       <w:r>
         <w:t xml:space="preserve"> </w:t>
       </w:r>
-      <w:hyperlink r:id="rId37" w:history="1">
+      <w:hyperlink r:id="rId40" w:history="1">
         <w:r>
           <w:rPr>
             <w:rStyle w:val="Hyperlink"/>
@@ -13182,7 +13425,7 @@
         </w:rPr>
         <w:t xml:space="preserve">Validating Your Data: </w:t>
       </w:r>
-      <w:hyperlink r:id="rId38" w:history="1">
+      <w:hyperlink r:id="rId41" w:history="1">
         <w:r>
           <w:rPr>
             <w:rStyle w:val="Hyperlink"/>
@@ -13497,7 +13740,7 @@
       <w:r>
         <w:t xml:space="preserve">CakePHP </w:t>
       </w:r>
-      <w:hyperlink r:id="rId39" w:history="1">
+      <w:hyperlink r:id="rId42" w:history="1">
         <w:r>
           <w:rPr>
             <w:rStyle w:val="Hyperlink"/>
@@ -13673,7 +13916,7 @@
       <w:r>
         <w:t xml:space="preserve"> function, please see the associated </w:t>
       </w:r>
-      <w:hyperlink r:id="rId40" w:anchor="Controller::beforeFilter" w:history="1">
+      <w:hyperlink r:id="rId43" w:anchor="Controller::beforeFilter" w:history="1">
         <w:r>
           <w:rPr>
             <w:rStyle w:val="Hyperlink"/>
@@ -15733,7 +15976,7 @@
               <w:noProof/>
               <w:color w:val="FFFFFF" w:themeColor="background1"/>
             </w:rPr>
-            <w:t>iii</w:t>
+            <w:t>ii</w:t>
           </w:r>
           <w:r>
             <w:rPr>
@@ -15760,7 +16003,7 @@
               <w:rPr>
                 <w:noProof/>
               </w:rPr>
-              <w:t>Table of Contents</w:t>
+              <w:t>Revision History</w:t>
             </w:r>
           </w:fldSimple>
           <w:r>
@@ -15957,7 +16200,7 @@
                   <w:b/>
                   <w:bCs/>
                 </w:rPr>
-                <w:t>V3.2</w:t>
+                <w:t>V2.3</w:t>
               </w:r>
             </w:p>
           </w:tc>
@@ -24314,7 +24557,7 @@
 </file>
 
 <file path=customXml/itemProps5.xml><?xml version="1.0" encoding="utf-8"?>
-<ds:datastoreItem xmlns:ds="http://schemas.openxmlformats.org/officeDocument/2006/customXml" ds:itemID="{2A653906-0859-4E84-ABD0-D1C485AF8516}">
+<ds:datastoreItem xmlns:ds="http://schemas.openxmlformats.org/officeDocument/2006/customXml" ds:itemID="{AE1A0B9F-A028-486C-B23F-699D5120033A}">
   <ds:schemaRefs>
     <ds:schemaRef ds:uri="http://schemas.openxmlformats.org/officeDocument/2006/bibliography"/>
   </ds:schemaRefs>

</xml_diff>